<commit_message>
Documentation + Small changes
</commit_message>
<xml_diff>
--- a/Instrukcja.docx
+++ b/Instrukcja.docx
@@ -625,6 +625,16 @@
           <w:szCs w:val="24"/>
         </w:rPr>
       </w:pPr>
+    </w:p>
+    <w:p>
+      <w:pPr>
+        <w:jc w:val="both"/>
+        <w:rPr>
+          <w:rFonts w:ascii="Verdana" w:hAnsi="Verdana"/>
+          <w:sz w:val="24"/>
+          <w:szCs w:val="24"/>
+        </w:rPr>
+      </w:pPr>
       <w:r>
         <w:rPr>
           <w:rFonts w:ascii="Verdana" w:hAnsi="Verdana"/>
@@ -651,6 +661,98 @@
         </w:rPr>
         <w:t>Po konfiguracji użytkownik akceptuje zmienne, naciskając klawisz "W".</w:t>
       </w:r>
+    </w:p>
+    <w:p>
+      <w:pPr>
+        <w:jc w:val="both"/>
+        <w:rPr>
+          <w:rFonts w:ascii="Verdana" w:hAnsi="Verdana"/>
+          <w:sz w:val="24"/>
+          <w:szCs w:val="24"/>
+        </w:rPr>
+      </w:pPr>
+      <w:r>
+        <w:rPr>
+          <w:rFonts w:ascii="Verdana" w:hAnsi="Verdana"/>
+          <w:sz w:val="24"/>
+          <w:szCs w:val="24"/>
+        </w:rPr>
+        <w:drawing>
+          <wp:inline distT="0" distB="0" distL="0" distR="0" wp14:anchorId="4AA21179" wp14:editId="1F77AA22">
+            <wp:extent cx="5760720" cy="3374390"/>
+            <wp:effectExtent l="0" t="0" r="0" b="0"/>
+            <wp:docPr id="138808755" name="Obraz 1" descr="Obraz zawierający tekst, zrzut ekranu, wyświetlacz, oprogramowanie&#10;&#10;Opis wygenerowany automatycznie"/>
+            <wp:cNvGraphicFramePr>
+              <a:graphicFrameLocks xmlns:a="http://schemas.openxmlformats.org/drawingml/2006/main" noChangeAspect="1"/>
+            </wp:cNvGraphicFramePr>
+            <a:graphic xmlns:a="http://schemas.openxmlformats.org/drawingml/2006/main">
+              <a:graphicData uri="http://schemas.openxmlformats.org/drawingml/2006/picture">
+                <pic:pic xmlns:pic="http://schemas.openxmlformats.org/drawingml/2006/picture">
+                  <pic:nvPicPr>
+                    <pic:cNvPr id="138808755" name="Obraz 1" descr="Obraz zawierający tekst, zrzut ekranu, wyświetlacz, oprogramowanie&#10;&#10;Opis wygenerowany automatycznie"/>
+                    <pic:cNvPicPr/>
+                  </pic:nvPicPr>
+                  <pic:blipFill>
+                    <a:blip r:embed="rId5"/>
+                    <a:stretch>
+                      <a:fillRect/>
+                    </a:stretch>
+                  </pic:blipFill>
+                  <pic:spPr>
+                    <a:xfrm>
+                      <a:off x="0" y="0"/>
+                      <a:ext cx="5760720" cy="3374390"/>
+                    </a:xfrm>
+                    <a:prstGeom prst="rect">
+                      <a:avLst/>
+                    </a:prstGeom>
+                  </pic:spPr>
+                </pic:pic>
+              </a:graphicData>
+            </a:graphic>
+          </wp:inline>
+        </w:drawing>
+      </w:r>
+    </w:p>
+    <w:p>
+      <w:pPr>
+        <w:jc w:val="both"/>
+        <w:rPr>
+          <w:rFonts w:ascii="Verdana" w:hAnsi="Verdana"/>
+          <w:sz w:val="24"/>
+          <w:szCs w:val="24"/>
+        </w:rPr>
+      </w:pPr>
+    </w:p>
+    <w:p>
+      <w:pPr>
+        <w:jc w:val="both"/>
+        <w:rPr>
+          <w:rFonts w:ascii="Verdana" w:hAnsi="Verdana"/>
+          <w:sz w:val="24"/>
+          <w:szCs w:val="24"/>
+        </w:rPr>
+      </w:pPr>
+    </w:p>
+    <w:p>
+      <w:pPr>
+        <w:jc w:val="both"/>
+        <w:rPr>
+          <w:rFonts w:ascii="Verdana" w:hAnsi="Verdana"/>
+          <w:sz w:val="24"/>
+          <w:szCs w:val="24"/>
+        </w:rPr>
+      </w:pPr>
+    </w:p>
+    <w:p>
+      <w:pPr>
+        <w:jc w:val="both"/>
+        <w:rPr>
+          <w:rFonts w:ascii="Verdana" w:hAnsi="Verdana"/>
+          <w:sz w:val="24"/>
+          <w:szCs w:val="24"/>
+        </w:rPr>
+      </w:pPr>
     </w:p>
     <w:p>
       <w:pPr>
@@ -731,6 +833,58 @@
     </w:p>
     <w:p>
       <w:pPr>
+        <w:jc w:val="both"/>
+        <w:rPr>
+          <w:rFonts w:ascii="Verdana" w:hAnsi="Verdana"/>
+          <w:sz w:val="24"/>
+          <w:szCs w:val="24"/>
+        </w:rPr>
+      </w:pPr>
+      <w:r>
+        <w:rPr>
+          <w:rFonts w:ascii="Verdana" w:hAnsi="Verdana"/>
+          <w:sz w:val="24"/>
+          <w:szCs w:val="24"/>
+        </w:rPr>
+        <w:drawing>
+          <wp:inline distT="0" distB="0" distL="0" distR="0" wp14:anchorId="082A10D6" wp14:editId="1BE82757">
+            <wp:extent cx="5314950" cy="3116207"/>
+            <wp:effectExtent l="0" t="0" r="0" b="8255"/>
+            <wp:docPr id="357464431" name="Obraz 1" descr="Obraz zawierający zrzut ekranu, wyświetlacz, kwadrat, linia&#10;&#10;Opis wygenerowany automatycznie"/>
+            <wp:cNvGraphicFramePr>
+              <a:graphicFrameLocks xmlns:a="http://schemas.openxmlformats.org/drawingml/2006/main" noChangeAspect="1"/>
+            </wp:cNvGraphicFramePr>
+            <a:graphic xmlns:a="http://schemas.openxmlformats.org/drawingml/2006/main">
+              <a:graphicData uri="http://schemas.openxmlformats.org/drawingml/2006/picture">
+                <pic:pic xmlns:pic="http://schemas.openxmlformats.org/drawingml/2006/picture">
+                  <pic:nvPicPr>
+                    <pic:cNvPr id="357464431" name="Obraz 1" descr="Obraz zawierający zrzut ekranu, wyświetlacz, kwadrat, linia&#10;&#10;Opis wygenerowany automatycznie"/>
+                    <pic:cNvPicPr/>
+                  </pic:nvPicPr>
+                  <pic:blipFill>
+                    <a:blip r:embed="rId6"/>
+                    <a:stretch>
+                      <a:fillRect/>
+                    </a:stretch>
+                  </pic:blipFill>
+                  <pic:spPr>
+                    <a:xfrm>
+                      <a:off x="0" y="0"/>
+                      <a:ext cx="5347036" cy="3135020"/>
+                    </a:xfrm>
+                    <a:prstGeom prst="rect">
+                      <a:avLst/>
+                    </a:prstGeom>
+                  </pic:spPr>
+                </pic:pic>
+              </a:graphicData>
+            </a:graphic>
+          </wp:inline>
+        </w:drawing>
+      </w:r>
+    </w:p>
+    <w:p>
+      <w:pPr>
         <w:pStyle w:val="Akapitzlist"/>
         <w:numPr>
           <w:ilvl w:val="0"/>
@@ -772,7 +926,23 @@
           <w:sz w:val="24"/>
           <w:szCs w:val="24"/>
         </w:rPr>
-        <w:t>Symulacja odbywa się na planszy, gdzie komórki ewoluują zgodnie z zasadami opisanymi wcześniej.</w:t>
+        <w:t>Symulacja odbywa się na planszy, gdzie komórki ewoluują zgodnie z</w:t>
+      </w:r>
+      <w:r>
+        <w:rPr>
+          <w:rFonts w:ascii="Verdana" w:hAnsi="Verdana"/>
+          <w:sz w:val="24"/>
+          <w:szCs w:val="24"/>
+        </w:rPr>
+        <w:t> </w:t>
+      </w:r>
+      <w:r>
+        <w:rPr>
+          <w:rFonts w:ascii="Verdana" w:hAnsi="Verdana"/>
+          <w:sz w:val="24"/>
+          <w:szCs w:val="24"/>
+        </w:rPr>
+        <w:t>zasadami opisanymi wcześniej.</w:t>
       </w:r>
     </w:p>
     <w:p>
@@ -810,6 +980,89 @@
       <w:pPr>
         <w:pStyle w:val="Akapitzlist"/>
         <w:numPr>
+          <w:ilvl w:val="1"/>
+          <w:numId w:val="3"/>
+        </w:numPr>
+        <w:jc w:val="both"/>
+        <w:rPr>
+          <w:rFonts w:ascii="Verdana" w:hAnsi="Verdana"/>
+          <w:sz w:val="24"/>
+          <w:szCs w:val="24"/>
+        </w:rPr>
+      </w:pPr>
+      <w:r>
+        <w:rPr>
+          <w:rFonts w:ascii="Verdana" w:hAnsi="Verdana"/>
+          <w:sz w:val="24"/>
+          <w:szCs w:val="24"/>
+        </w:rPr>
+        <w:t>Po</w:t>
+      </w:r>
+      <w:r>
+        <w:rPr>
+          <w:rFonts w:ascii="Verdana" w:hAnsi="Verdana"/>
+          <w:sz w:val="24"/>
+          <w:szCs w:val="24"/>
+        </w:rPr>
+        <w:t>dczas zakończeniu symulacji wyświetlane są informacje, takie jak liczba rund, ilość zdrowych i zarażonych komórek.</w:t>
+      </w:r>
+    </w:p>
+    <w:p>
+      <w:pPr>
+        <w:jc w:val="both"/>
+        <w:rPr>
+          <w:rFonts w:ascii="Verdana" w:hAnsi="Verdana"/>
+          <w:sz w:val="24"/>
+          <w:szCs w:val="24"/>
+        </w:rPr>
+      </w:pPr>
+      <w:r>
+        <w:rPr>
+          <w:rFonts w:ascii="Verdana" w:hAnsi="Verdana"/>
+          <w:sz w:val="24"/>
+          <w:szCs w:val="24"/>
+        </w:rPr>
+        <w:drawing>
+          <wp:inline distT="0" distB="0" distL="0" distR="0" wp14:anchorId="341C5733" wp14:editId="2D0FB0FA">
+            <wp:extent cx="5379085" cy="3143136"/>
+            <wp:effectExtent l="0" t="0" r="0" b="635"/>
+            <wp:docPr id="1029868308" name="Obraz 1" descr="Obraz zawierający zrzut ekranu, tekst, design&#10;&#10;Opis wygenerowany automatycznie"/>
+            <wp:cNvGraphicFramePr>
+              <a:graphicFrameLocks xmlns:a="http://schemas.openxmlformats.org/drawingml/2006/main" noChangeAspect="1"/>
+            </wp:cNvGraphicFramePr>
+            <a:graphic xmlns:a="http://schemas.openxmlformats.org/drawingml/2006/main">
+              <a:graphicData uri="http://schemas.openxmlformats.org/drawingml/2006/picture">
+                <pic:pic xmlns:pic="http://schemas.openxmlformats.org/drawingml/2006/picture">
+                  <pic:nvPicPr>
+                    <pic:cNvPr id="1029868308" name="Obraz 1" descr="Obraz zawierający zrzut ekranu, tekst, design&#10;&#10;Opis wygenerowany automatycznie"/>
+                    <pic:cNvPicPr/>
+                  </pic:nvPicPr>
+                  <pic:blipFill>
+                    <a:blip r:embed="rId7"/>
+                    <a:stretch>
+                      <a:fillRect/>
+                    </a:stretch>
+                  </pic:blipFill>
+                  <pic:spPr>
+                    <a:xfrm>
+                      <a:off x="0" y="0"/>
+                      <a:ext cx="5418227" cy="3166008"/>
+                    </a:xfrm>
+                    <a:prstGeom prst="rect">
+                      <a:avLst/>
+                    </a:prstGeom>
+                  </pic:spPr>
+                </pic:pic>
+              </a:graphicData>
+            </a:graphic>
+          </wp:inline>
+        </w:drawing>
+      </w:r>
+    </w:p>
+    <w:p>
+      <w:pPr>
+        <w:pStyle w:val="Akapitzlist"/>
+        <w:numPr>
           <w:ilvl w:val="0"/>
           <w:numId w:val="3"/>
         </w:numPr>
@@ -826,6 +1079,7 @@
           <w:sz w:val="24"/>
           <w:szCs w:val="24"/>
         </w:rPr>
+        <w:lastRenderedPageBreak/>
         <w:t>Zakończenie symulacji:</w:t>
       </w:r>
     </w:p>
@@ -872,7 +1126,7 @@
           <w:sz w:val="24"/>
           <w:szCs w:val="24"/>
         </w:rPr>
-        <w:t>Symulacja kończy się po określonej liczbie rund.</w:t>
+        <w:t>Wszystkie komórki stają się zdrowe.</w:t>
       </w:r>
     </w:p>
     <w:p>
@@ -895,120 +1149,60 @@
           <w:sz w:val="24"/>
           <w:szCs w:val="24"/>
         </w:rPr>
-        <w:t>Wszystkie komórki stają się zdrowe.</w:t>
-      </w:r>
-    </w:p>
-    <w:p>
-      <w:pPr>
-        <w:pStyle w:val="Akapitzlist"/>
-        <w:numPr>
-          <w:ilvl w:val="2"/>
-          <w:numId w:val="3"/>
-        </w:numPr>
-        <w:jc w:val="both"/>
-        <w:rPr>
-          <w:rFonts w:ascii="Verdana" w:hAnsi="Verdana"/>
-          <w:sz w:val="24"/>
-          <w:szCs w:val="24"/>
-        </w:rPr>
-      </w:pPr>
-      <w:r>
-        <w:rPr>
-          <w:rFonts w:ascii="Verdana" w:hAnsi="Verdana"/>
-          <w:sz w:val="24"/>
-          <w:szCs w:val="24"/>
-        </w:rPr>
         <w:t>Wszystkie komórki stają się zarażone.</w:t>
       </w:r>
     </w:p>
     <w:p>
       <w:pPr>
-        <w:pStyle w:val="Akapitzlist"/>
-        <w:numPr>
-          <w:ilvl w:val="1"/>
-          <w:numId w:val="3"/>
-        </w:numPr>
-        <w:jc w:val="both"/>
-        <w:rPr>
-          <w:rFonts w:ascii="Verdana" w:hAnsi="Verdana"/>
-          <w:sz w:val="24"/>
-          <w:szCs w:val="24"/>
-        </w:rPr>
-      </w:pPr>
-      <w:r>
-        <w:rPr>
-          <w:rFonts w:ascii="Verdana" w:hAnsi="Verdana"/>
-          <w:sz w:val="24"/>
-          <w:szCs w:val="24"/>
-        </w:rPr>
-        <w:t>Informacje końcowe:</w:t>
-      </w:r>
-    </w:p>
-    <w:p>
-      <w:pPr>
-        <w:pStyle w:val="Akapitzlist"/>
-        <w:numPr>
-          <w:ilvl w:val="2"/>
-          <w:numId w:val="3"/>
-        </w:numPr>
-        <w:jc w:val="both"/>
-        <w:rPr>
-          <w:rFonts w:ascii="Verdana" w:hAnsi="Verdana"/>
-          <w:sz w:val="24"/>
-          <w:szCs w:val="24"/>
-        </w:rPr>
-      </w:pPr>
-      <w:r>
-        <w:rPr>
-          <w:rFonts w:ascii="Verdana" w:hAnsi="Verdana"/>
-          <w:sz w:val="24"/>
-          <w:szCs w:val="24"/>
-        </w:rPr>
-        <w:t>Po zakończeniu symulacji wyświetlane są informacje, takie jak liczba rund, ilość zdrowych i zarażonych komórek.</w:t>
-      </w:r>
-    </w:p>
-    <w:p>
-      <w:pPr>
-        <w:pStyle w:val="Akapitzlist"/>
-        <w:numPr>
-          <w:ilvl w:val="2"/>
-          <w:numId w:val="3"/>
-        </w:numPr>
-        <w:jc w:val="both"/>
-        <w:rPr>
-          <w:rFonts w:ascii="Verdana" w:hAnsi="Verdana"/>
-          <w:sz w:val="24"/>
-          <w:szCs w:val="24"/>
-        </w:rPr>
-      </w:pPr>
-      <w:r>
-        <w:rPr>
-          <w:rFonts w:ascii="Verdana" w:hAnsi="Verdana"/>
-          <w:sz w:val="24"/>
-          <w:szCs w:val="24"/>
-        </w:rPr>
-        <w:t>Użytkownik może zdecydować o zapisaniu wyników symulacji lub powtórzeniu symulacji z nowymi parametrami.</w:t>
-      </w:r>
-    </w:p>
-    <w:p>
-      <w:pPr>
-        <w:jc w:val="both"/>
-        <w:rPr>
-          <w:rFonts w:ascii="Verdana" w:hAnsi="Verdana"/>
-          <w:sz w:val="24"/>
-          <w:szCs w:val="24"/>
-        </w:rPr>
-      </w:pPr>
-    </w:p>
-    <w:p>
-      <w:pPr>
-        <w:jc w:val="both"/>
-        <w:rPr>
-          <w:rFonts w:ascii="Verdana" w:hAnsi="Verdana"/>
-          <w:sz w:val="24"/>
-          <w:szCs w:val="24"/>
-        </w:rPr>
-      </w:pPr>
+        <w:jc w:val="both"/>
+        <w:rPr>
+          <w:rFonts w:ascii="Verdana" w:hAnsi="Verdana"/>
+          <w:sz w:val="24"/>
+          <w:szCs w:val="24"/>
+        </w:rPr>
+      </w:pPr>
+      <w:r>
+        <w:rPr>
+          <w:rFonts w:ascii="Verdana" w:hAnsi="Verdana"/>
+          <w:sz w:val="24"/>
+          <w:szCs w:val="24"/>
+        </w:rPr>
+        <w:drawing>
+          <wp:inline distT="0" distB="0" distL="0" distR="0" wp14:anchorId="77E25AD3" wp14:editId="6ECC80B2">
+            <wp:extent cx="5760720" cy="3372485"/>
+            <wp:effectExtent l="0" t="0" r="0" b="0"/>
+            <wp:docPr id="683620859" name="Obraz 1" descr="Obraz zawierający zrzut ekranu, tekst, czarne&#10;&#10;Opis wygenerowany automatycznie"/>
+            <wp:cNvGraphicFramePr>
+              <a:graphicFrameLocks xmlns:a="http://schemas.openxmlformats.org/drawingml/2006/main" noChangeAspect="1"/>
+            </wp:cNvGraphicFramePr>
+            <a:graphic xmlns:a="http://schemas.openxmlformats.org/drawingml/2006/main">
+              <a:graphicData uri="http://schemas.openxmlformats.org/drawingml/2006/picture">
+                <pic:pic xmlns:pic="http://schemas.openxmlformats.org/drawingml/2006/picture">
+                  <pic:nvPicPr>
+                    <pic:cNvPr id="683620859" name="Obraz 1" descr="Obraz zawierający zrzut ekranu, tekst, czarne&#10;&#10;Opis wygenerowany automatycznie"/>
+                    <pic:cNvPicPr/>
+                  </pic:nvPicPr>
+                  <pic:blipFill>
+                    <a:blip r:embed="rId8"/>
+                    <a:stretch>
+                      <a:fillRect/>
+                    </a:stretch>
+                  </pic:blipFill>
+                  <pic:spPr>
+                    <a:xfrm>
+                      <a:off x="0" y="0"/>
+                      <a:ext cx="5760720" cy="3372485"/>
+                    </a:xfrm>
+                    <a:prstGeom prst="rect">
+                      <a:avLst/>
+                    </a:prstGeom>
+                  </pic:spPr>
+                </pic:pic>
+              </a:graphicData>
+            </a:graphic>
+          </wp:inline>
+        </w:drawing>
+      </w:r>
     </w:p>
     <w:p>
       <w:pPr>
@@ -1039,7 +1233,6 @@
           <w:sz w:val="28"/>
           <w:szCs w:val="28"/>
         </w:rPr>
-        <w:lastRenderedPageBreak/>
         <w:t>Dodatkowe funkcje:</w:t>
       </w:r>
     </w:p>

</xml_diff>